<commit_message>
Versione finale da testare
</commit_message>
<xml_diff>
--- a/RELAZIONE/Applicazioni Web.docx
+++ b/RELAZIONE/Applicazioni Web.docx
@@ -230,6 +230,8 @@
       <w:pPr>
         <w:pStyle w:val="Sottotitolo"/>
       </w:pPr>
+      <w:bookmarkStart w:id="0" w:name="_Toc491360748"/>
+      <w:bookmarkStart w:id="1" w:name="_Toc491361041"/>
       <w:r>
         <w:lastRenderedPageBreak/>
         <w:t xml:space="preserve">1) </w:t>
@@ -240,6 +242,8 @@
       <w:r>
         <w:t>:</w:t>
       </w:r>
+      <w:bookmarkEnd w:id="0"/>
+      <w:bookmarkEnd w:id="1"/>
     </w:p>
     <w:p>
       <w:pPr>
@@ -385,7 +389,7 @@
           <w:sz w:val="24"/>
           <w:szCs w:val="24"/>
         </w:rPr>
-        <w:t>ddl.txt</w:t>
+        <w:t>ddl.sql</w:t>
       </w:r>
     </w:p>
     <w:p>
@@ -417,7 +421,21 @@
           <w:sz w:val="24"/>
           <w:szCs w:val="24"/>
         </w:rPr>
-        <w:t>Aprire lo script di popolamento delle tabelle (dml.txt)</w:t>
+        <w:t>Aprire lo script di popolamento delle tabelle (dml.</w:t>
+      </w:r>
+      <w:r>
+        <w:rPr>
+          <w:sz w:val="24"/>
+          <w:szCs w:val="24"/>
+        </w:rPr>
+        <w:t>sql</w:t>
+      </w:r>
+      <w:r>
+        <w:rPr>
+          <w:sz w:val="24"/>
+          <w:szCs w:val="24"/>
+        </w:rPr>
+        <w:t>)</w:t>
       </w:r>
       <w:r>
         <w:rPr>
@@ -558,17 +576,29 @@
           <w:szCs w:val="24"/>
         </w:rPr>
       </w:pPr>
+      <w:r>
+        <w:rPr>
+          <w:sz w:val="24"/>
+          <w:szCs w:val="24"/>
+        </w:rPr>
+        <w:br w:type="page"/>
+      </w:r>
     </w:p>
     <w:p>
       <w:pPr>
         <w:pStyle w:val="Sottotitolo"/>
       </w:pPr>
-      <w:r>
+      <w:bookmarkStart w:id="2" w:name="_Toc491360749"/>
+      <w:bookmarkStart w:id="3" w:name="_Toc491361042"/>
+      <w:r>
+        <w:lastRenderedPageBreak/>
         <w:t xml:space="preserve">2) </w:t>
       </w:r>
       <w:r>
         <w:t>SCELTE IMPLEMENTATIVE</w:t>
       </w:r>
+      <w:bookmarkEnd w:id="2"/>
+      <w:bookmarkEnd w:id="3"/>
       <w:r>
         <w:br/>
       </w:r>
@@ -611,6 +641,13 @@
           <w:sz w:val="24"/>
           <w:szCs w:val="24"/>
         </w:rPr>
+        <w:t xml:space="preserve"> </w:t>
+      </w:r>
+      <w:r>
+        <w:rPr>
+          <w:sz w:val="24"/>
+          <w:szCs w:val="24"/>
+        </w:rPr>
         <w:t>come Kendo e AspNetAuthentication</w:t>
       </w:r>
       <w:r>
@@ -618,6 +655,13 @@
           <w:sz w:val="24"/>
           <w:szCs w:val="24"/>
         </w:rPr>
+        <w:t xml:space="preserve"> </w:t>
+      </w:r>
+      <w:r>
+        <w:rPr>
+          <w:sz w:val="24"/>
+          <w:szCs w:val="24"/>
+        </w:rPr>
         <w:t>per cercare di capir</w:t>
       </w:r>
       <w:r>
@@ -646,7 +690,21 @@
           <w:sz w:val="24"/>
           <w:szCs w:val="24"/>
         </w:rPr>
-        <w:t>, perciò sono state implementate manualmente le pagine che mostrano i risultati delle query e il meccanis</w:t>
+        <w:t xml:space="preserve">, </w:t>
+      </w:r>
+      <w:r>
+        <w:rPr>
+          <w:sz w:val="24"/>
+          <w:szCs w:val="24"/>
+        </w:rPr>
+        <w:t>per questo motivo</w:t>
+      </w:r>
+      <w:r>
+        <w:rPr>
+          <w:sz w:val="24"/>
+          <w:szCs w:val="24"/>
+        </w:rPr>
+        <w:t xml:space="preserve"> sono state implementate manualmente le pagine che mostrano i risultati delle query e il meccanis</w:t>
       </w:r>
       <w:r>
         <w:rPr>
@@ -660,7 +718,21 @@
           <w:sz w:val="24"/>
           <w:szCs w:val="24"/>
         </w:rPr>
-        <w:t>usando delle semplici tabelle html econ il controllo del ruolo dell’utente salvato in sessione. Quest’ultimo punto permette di bloccare l’accesso alle pagine riservate da parte di utenti non autorizzati</w:t>
+        <w:t xml:space="preserve">usando delle semplici tabelle </w:t>
+      </w:r>
+      <w:r>
+        <w:rPr>
+          <w:sz w:val="24"/>
+          <w:szCs w:val="24"/>
+        </w:rPr>
+        <w:t>HTML</w:t>
+      </w:r>
+      <w:r>
+        <w:rPr>
+          <w:sz w:val="24"/>
+          <w:szCs w:val="24"/>
+        </w:rPr>
+        <w:t xml:space="preserve"> econ il controllo del ruolo dell’utente salvato in sessione. Quest’ultimo punto permette di bloccare l’accesso alle pagine riservate da parte di utenti non autorizzati</w:t>
       </w:r>
       <w:r>
         <w:rPr>
@@ -669,8 +741,8 @@
         </w:rPr>
         <w:t>.</w:t>
       </w:r>
-      <w:bookmarkStart w:id="0" w:name="_GoBack"/>
-      <w:bookmarkEnd w:id="0"/>
+      <w:bookmarkStart w:id="4" w:name="_GoBack"/>
+      <w:bookmarkEnd w:id="4"/>
     </w:p>
     <w:p>
       <w:pPr>
@@ -698,77 +770,51 @@
           <w:sz w:val="24"/>
           <w:szCs w:val="24"/>
         </w:rPr>
-        <w:t>I</w:t>
-      </w:r>
-      <w:r>
-        <w:rPr>
-          <w:sz w:val="24"/>
-          <w:szCs w:val="24"/>
-        </w:rPr>
-        <w:t>l Carrello</w:t>
-      </w:r>
-      <w:r>
-        <w:rPr>
-          <w:sz w:val="24"/>
-          <w:szCs w:val="24"/>
-        </w:rPr>
-        <w:t xml:space="preserve"> dei prodotti</w:t>
-      </w:r>
-      <w:r>
-        <w:rPr>
-          <w:sz w:val="24"/>
-          <w:szCs w:val="24"/>
-        </w:rPr>
-        <w:t xml:space="preserve"> è memorizzato</w:t>
-      </w:r>
-      <w:r>
-        <w:rPr>
-          <w:sz w:val="24"/>
-          <w:szCs w:val="24"/>
-        </w:rPr>
-        <w:t xml:space="preserve"> interamente in session</w:t>
-      </w:r>
-      <w:r>
-        <w:rPr>
-          <w:sz w:val="24"/>
-          <w:szCs w:val="24"/>
-        </w:rPr>
-        <w:t>e</w:t>
-      </w:r>
-      <w:r>
-        <w:rPr>
-          <w:sz w:val="24"/>
-          <w:szCs w:val="24"/>
-        </w:rPr>
-        <w:t>,</w:t>
-      </w:r>
-      <w:r>
-        <w:rPr>
-          <w:sz w:val="24"/>
-          <w:szCs w:val="24"/>
-        </w:rPr>
-        <w:t xml:space="preserve"> rendendolo così </w:t>
-      </w:r>
-      <w:r>
-        <w:rPr>
-          <w:sz w:val="24"/>
-          <w:szCs w:val="24"/>
-        </w:rPr>
-        <w:t>temporaneo</w:t>
-      </w:r>
-      <w:r>
-        <w:rPr>
-          <w:sz w:val="24"/>
-          <w:szCs w:val="24"/>
-        </w:rPr>
-        <w:t xml:space="preserve">. Il Carrello, infatti, esiste sia per utenti non loggati, sia perutenti che abbiano “user” come </w:t>
-      </w:r>
-      <w:r>
-        <w:rPr>
-          <w:sz w:val="24"/>
-          <w:szCs w:val="24"/>
-        </w:rPr>
-        <w:t>ruolo. Questa scelta implica il fatto che una volta “chiusa” la sessione, non sarà possibile recuperare il contenuto del Carrello, pertanto l’acquisto dovrà essere  terminato durante la sessione.</w:t>
+        <w:t xml:space="preserve">Per poter offrire ugualmente la funzione di </w:t>
+      </w:r>
+      <w:r>
+        <w:rPr>
+          <w:sz w:val="24"/>
+          <w:szCs w:val="24"/>
+        </w:rPr>
+        <w:t>filtraggio sul</w:t>
+      </w:r>
+      <w:r>
+        <w:rPr>
+          <w:sz w:val="24"/>
+          <w:szCs w:val="24"/>
+        </w:rPr>
+        <w:t>le tabelle dei risultati, in assenza della Kendo Grid, sono stati implementati degli extension methods (Src/Extensions) che applicano dei query operators Where, al fine di filtrare la query.</w:t>
+      </w:r>
+    </w:p>
+    <w:p>
+      <w:pPr>
+        <w:pStyle w:val="Paragrafoelenco"/>
+        <w:rPr>
+          <w:sz w:val="24"/>
+          <w:szCs w:val="24"/>
+        </w:rPr>
+      </w:pPr>
+      <w:r>
+        <w:rPr>
+          <w:sz w:val="24"/>
+          <w:szCs w:val="24"/>
+        </w:rPr>
+        <w:t>In questi metodi si sono sperimentati concetti chiave del C# come Extension Methods, Generics, Query Operators, Delegate</w:t>
+      </w:r>
+      <w:r>
+        <w:rPr>
+          <w:sz w:val="24"/>
+          <w:szCs w:val="24"/>
+        </w:rPr>
+        <w:t>s, Lambdas. E'</w:t>
+      </w:r>
+      <w:r>
+        <w:rPr>
+          <w:sz w:val="24"/>
+          <w:szCs w:val="24"/>
+        </w:rPr>
+        <w:t xml:space="preserve"> stato applicato il design pattern Strategy.</w:t>
       </w:r>
     </w:p>
     <w:p>
@@ -797,6 +843,134 @@
           <w:sz w:val="24"/>
           <w:szCs w:val="24"/>
         </w:rPr>
+        <w:t>In modo analogo, per poter aggiungere e cancellare delle righe di tabelle, in assenza della Kendo Grid, si è fatto uso di form e bottoni.</w:t>
+      </w:r>
+    </w:p>
+    <w:p>
+      <w:pPr>
+        <w:pStyle w:val="Paragrafoelenco"/>
+        <w:rPr>
+          <w:sz w:val="24"/>
+          <w:szCs w:val="24"/>
+        </w:rPr>
+      </w:pPr>
+    </w:p>
+    <w:p>
+      <w:pPr>
+        <w:pStyle w:val="Paragrafoelenco"/>
+        <w:numPr>
+          <w:ilvl w:val="0"/>
+          <w:numId w:val="3"/>
+        </w:numPr>
+        <w:rPr>
+          <w:sz w:val="24"/>
+          <w:szCs w:val="24"/>
+        </w:rPr>
+      </w:pPr>
+      <w:r>
+        <w:rPr>
+          <w:sz w:val="24"/>
+          <w:szCs w:val="24"/>
+        </w:rPr>
+        <w:t>I</w:t>
+      </w:r>
+      <w:r>
+        <w:rPr>
+          <w:sz w:val="24"/>
+          <w:szCs w:val="24"/>
+        </w:rPr>
+        <w:t>l Carrello</w:t>
+      </w:r>
+      <w:r>
+        <w:rPr>
+          <w:sz w:val="24"/>
+          <w:szCs w:val="24"/>
+        </w:rPr>
+        <w:t xml:space="preserve"> dei prodotti</w:t>
+      </w:r>
+      <w:r>
+        <w:rPr>
+          <w:sz w:val="24"/>
+          <w:szCs w:val="24"/>
+        </w:rPr>
+        <w:t xml:space="preserve"> è memorizzato</w:t>
+      </w:r>
+      <w:r>
+        <w:rPr>
+          <w:sz w:val="24"/>
+          <w:szCs w:val="24"/>
+        </w:rPr>
+        <w:t xml:space="preserve"> interamente in session</w:t>
+      </w:r>
+      <w:r>
+        <w:rPr>
+          <w:sz w:val="24"/>
+          <w:szCs w:val="24"/>
+        </w:rPr>
+        <w:t>e</w:t>
+      </w:r>
+      <w:r>
+        <w:rPr>
+          <w:sz w:val="24"/>
+          <w:szCs w:val="24"/>
+        </w:rPr>
+        <w:t>,</w:t>
+      </w:r>
+      <w:r>
+        <w:rPr>
+          <w:sz w:val="24"/>
+          <w:szCs w:val="24"/>
+        </w:rPr>
+        <w:t xml:space="preserve"> rendendolo così </w:t>
+      </w:r>
+      <w:r>
+        <w:rPr>
+          <w:sz w:val="24"/>
+          <w:szCs w:val="24"/>
+        </w:rPr>
+        <w:t>temporaneo</w:t>
+      </w:r>
+      <w:r>
+        <w:rPr>
+          <w:sz w:val="24"/>
+          <w:szCs w:val="24"/>
+        </w:rPr>
+        <w:t xml:space="preserve">. Il Carrello, infatti, esiste sia per utenti non loggati, sia perutenti che abbiano “user” come </w:t>
+      </w:r>
+      <w:r>
+        <w:rPr>
+          <w:sz w:val="24"/>
+          <w:szCs w:val="24"/>
+        </w:rPr>
+        <w:t>ruolo. Questa scelta implica il fatto che una volta “chiusa” la sessione, non sarà possibile recuperare il contenuto del Carrello, pertanto l’acquisto dovrà essere  terminato durante la sessione.</w:t>
+      </w:r>
+    </w:p>
+    <w:p>
+      <w:pPr>
+        <w:pStyle w:val="Paragrafoelenco"/>
+        <w:rPr>
+          <w:sz w:val="24"/>
+          <w:szCs w:val="24"/>
+        </w:rPr>
+      </w:pPr>
+    </w:p>
+    <w:p>
+      <w:pPr>
+        <w:pStyle w:val="Paragrafoelenco"/>
+        <w:numPr>
+          <w:ilvl w:val="0"/>
+          <w:numId w:val="3"/>
+        </w:numPr>
+        <w:rPr>
+          <w:sz w:val="24"/>
+          <w:szCs w:val="24"/>
+        </w:rPr>
+      </w:pPr>
+      <w:r>
+        <w:rPr>
+          <w:sz w:val="24"/>
+          <w:szCs w:val="24"/>
+        </w:rPr>
         <w:t xml:space="preserve">Si è cercato, in generale, </w:t>
       </w:r>
       <w:r>
@@ -813,6 +987,21 @@
           <w:rStyle w:val="SottotitoloCarattere"/>
         </w:rPr>
       </w:pPr>
+      <w:r>
+        <w:rPr>
+          <w:rStyle w:val="SottotitoloCarattere"/>
+        </w:rPr>
+        <w:br w:type="page"/>
+      </w:r>
+    </w:p>
+    <w:p>
+      <w:pPr>
+        <w:rPr>
+          <w:rStyle w:val="SottotitoloCarattere"/>
+        </w:rPr>
+      </w:pPr>
+      <w:bookmarkStart w:id="5" w:name="_Toc491360750"/>
+      <w:bookmarkStart w:id="6" w:name="_Toc491361043"/>
       <w:r>
         <w:rPr>
           <w:rStyle w:val="SottotitoloCarattere"/>
@@ -826,6 +1015,8 @@
         </w:rPr>
         <w:t>DESCRIZIONE MODELLO RELAZIONALE</w:t>
       </w:r>
+      <w:bookmarkEnd w:id="5"/>
+      <w:bookmarkEnd w:id="6"/>
     </w:p>
     <w:p>
       <w:pPr>
@@ -961,6 +1152,8 @@
           <w:rStyle w:val="SottotitoloCarattere"/>
         </w:rPr>
       </w:pPr>
+      <w:bookmarkStart w:id="7" w:name="_Toc491360751"/>
+      <w:bookmarkStart w:id="8" w:name="_Toc491361044"/>
       <w:r>
         <w:rPr>
           <w:rStyle w:val="SottotitoloCarattere"/>
@@ -974,10 +1167,18 @@
         </w:rPr>
         <w:t>DESCRIZIONE MODELLO A OGGETTI</w:t>
       </w:r>
-    </w:p>
-    <w:p>
-      <w:r>
-        <w:t>Per ogni dettaglio più specifico sull'implementazione si faccia riferimento direttamente sul codice, dove ogni classe e metodo è corredato da opportuni commenti.</w:t>
+      <w:bookmarkEnd w:id="7"/>
+      <w:bookmarkEnd w:id="8"/>
+    </w:p>
+    <w:p>
+      <w:r>
+        <w:t xml:space="preserve">Per ogni dettaglio più specifico sull'implementazione si faccia riferimento direttamente sul codice, dove </w:t>
+      </w:r>
+      <w:r>
+        <w:t xml:space="preserve">classi e metodi sono corredati </w:t>
+      </w:r>
+      <w:r>
+        <w:t>da opportuni commenti.</w:t>
       </w:r>
     </w:p>
     <w:p>
@@ -1093,6 +1294,13 @@
         </w:rPr>
         <w:t>modificano e processano i model e li passano alle Views. E' presente un controller per ogni categoria di pagine (uno per ogni sub-folder delle view), nel quale ogni view corrisponde a un metodo di un controller. Quando una pagina è richiesta, il controller ascolta la richiesta, la processa eseguendo operazioni specifiche per ogni pagina, e poi indirizza alla View adatta, passando un Model.</w:t>
       </w:r>
+      <w:r>
+        <w:rPr>
+          <w:sz w:val="24"/>
+          <w:szCs w:val="24"/>
+        </w:rPr>
+        <w:br/>
+      </w:r>
     </w:p>
     <w:p>
       <w:pPr>
@@ -1394,6 +1602,318 @@
           <w:szCs w:val="24"/>
         </w:rPr>
       </w:pPr>
+    </w:p>
+    <w:p>
+      <w:pPr>
+        <w:pStyle w:val="Paragrafoelenco"/>
+        <w:ind w:left="0"/>
+        <w:rPr>
+          <w:sz w:val="24"/>
+          <w:szCs w:val="24"/>
+        </w:rPr>
+      </w:pPr>
+    </w:p>
+    <w:p>
+      <w:pPr>
+        <w:pStyle w:val="Paragrafoelenco"/>
+        <w:ind w:left="0"/>
+        <w:rPr>
+          <w:sz w:val="24"/>
+          <w:szCs w:val="24"/>
+        </w:rPr>
+      </w:pPr>
+      <w:r>
+        <w:rPr>
+          <w:sz w:val="24"/>
+          <w:szCs w:val="24"/>
+        </w:rPr>
+        <w:t>Sono inoltre presenti altre classi:</w:t>
+      </w:r>
+    </w:p>
+    <w:p>
+      <w:pPr>
+        <w:pStyle w:val="Paragrafoelenco"/>
+        <w:numPr>
+          <w:ilvl w:val="0"/>
+          <w:numId w:val="5"/>
+        </w:numPr>
+        <w:rPr>
+          <w:sz w:val="24"/>
+          <w:szCs w:val="24"/>
+        </w:rPr>
+      </w:pPr>
+      <w:r>
+        <w:rPr>
+          <w:sz w:val="24"/>
+          <w:szCs w:val="24"/>
+        </w:rPr>
+        <w:t xml:space="preserve">Il Folder </w:t>
+      </w:r>
+      <w:r>
+        <w:rPr>
+          <w:b/>
+          <w:sz w:val="24"/>
+          <w:szCs w:val="24"/>
+        </w:rPr>
+        <w:t>Data</w:t>
+      </w:r>
+      <w:r>
+        <w:rPr>
+          <w:b/>
+          <w:sz w:val="24"/>
+          <w:szCs w:val="24"/>
+        </w:rPr>
+        <w:t xml:space="preserve"> </w:t>
+      </w:r>
+      <w:r>
+        <w:rPr>
+          <w:sz w:val="24"/>
+          <w:szCs w:val="24"/>
+        </w:rPr>
+        <w:t>contiene le definizioni dei DataSource, gli oggetti che contengono i risultati di query complesse e che devono essere passati alle views.</w:t>
+      </w:r>
+    </w:p>
+    <w:p>
+      <w:pPr>
+        <w:pStyle w:val="Paragrafoelenco"/>
+        <w:rPr>
+          <w:sz w:val="24"/>
+          <w:szCs w:val="24"/>
+        </w:rPr>
+      </w:pPr>
+    </w:p>
+    <w:p>
+      <w:pPr>
+        <w:pStyle w:val="Paragrafoelenco"/>
+        <w:numPr>
+          <w:ilvl w:val="0"/>
+          <w:numId w:val="5"/>
+        </w:numPr>
+        <w:rPr>
+          <w:b/>
+          <w:sz w:val="24"/>
+          <w:szCs w:val="24"/>
+        </w:rPr>
+      </w:pPr>
+      <w:r>
+        <w:rPr>
+          <w:b/>
+          <w:sz w:val="24"/>
+          <w:szCs w:val="24"/>
+        </w:rPr>
+        <w:t>Src</w:t>
+      </w:r>
+      <w:r>
+        <w:rPr>
+          <w:b/>
+          <w:sz w:val="24"/>
+          <w:szCs w:val="24"/>
+        </w:rPr>
+        <w:t xml:space="preserve"> </w:t>
+      </w:r>
+      <w:r>
+        <w:rPr>
+          <w:sz w:val="24"/>
+          <w:szCs w:val="24"/>
+        </w:rPr>
+        <w:t xml:space="preserve">ha due classi: </w:t>
+      </w:r>
+      <w:r>
+        <w:rPr>
+          <w:b/>
+          <w:sz w:val="24"/>
+          <w:szCs w:val="24"/>
+        </w:rPr>
+        <w:t>Extensions</w:t>
+      </w:r>
+      <w:r>
+        <w:rPr>
+          <w:sz w:val="24"/>
+          <w:szCs w:val="24"/>
+        </w:rPr>
+        <w:t xml:space="preserve"> e </w:t>
+      </w:r>
+      <w:r>
+        <w:rPr>
+          <w:b/>
+          <w:sz w:val="24"/>
+          <w:szCs w:val="24"/>
+        </w:rPr>
+        <w:t>FIlterStrategy</w:t>
+      </w:r>
+      <w:r>
+        <w:rPr>
+          <w:sz w:val="24"/>
+          <w:szCs w:val="24"/>
+        </w:rPr>
+        <w:t xml:space="preserve">. </w:t>
+      </w:r>
+    </w:p>
+    <w:p>
+      <w:pPr>
+        <w:pStyle w:val="Paragrafoelenco"/>
+        <w:rPr>
+          <w:sz w:val="24"/>
+          <w:szCs w:val="24"/>
+        </w:rPr>
+      </w:pPr>
+      <w:r>
+        <w:rPr>
+          <w:b/>
+          <w:sz w:val="24"/>
+          <w:szCs w:val="24"/>
+        </w:rPr>
+        <w:t>Extensions</w:t>
+      </w:r>
+      <w:r>
+        <w:rPr>
+          <w:sz w:val="24"/>
+          <w:szCs w:val="24"/>
+        </w:rPr>
+        <w:t xml:space="preserve"> contiene tutti gli Extension Methods definiti per il progetto: ci sono metodi per serializzare e deserializzare oggetti complessi </w:t>
+      </w:r>
+      <w:r>
+        <w:rPr>
+          <w:sz w:val="24"/>
+          <w:szCs w:val="24"/>
+        </w:rPr>
+        <w:t>in modo da</w:t>
+      </w:r>
+      <w:r>
+        <w:rPr>
+          <w:sz w:val="24"/>
+          <w:szCs w:val="24"/>
+        </w:rPr>
+        <w:t xml:space="preserve"> poterli salvare in Session e i metodi per filtrare le tabelle.</w:t>
+      </w:r>
+    </w:p>
+    <w:p>
+      <w:pPr>
+        <w:pStyle w:val="Paragrafoelenco"/>
+        <w:rPr>
+          <w:sz w:val="24"/>
+          <w:szCs w:val="24"/>
+        </w:rPr>
+      </w:pPr>
+      <w:r>
+        <w:rPr>
+          <w:sz w:val="24"/>
+          <w:szCs w:val="24"/>
+        </w:rPr>
+        <w:t>I primi sono usati da CarrelloController per salvare i prodotti in Session come stringhe, mentre i filtri sono utilizzati da tutti i controller che espongono delle tabelle nelle view; più precisamente, ProdottoController.Advanced (lista dei prodotti che corrispondono alla ricerca), UtenteController.List (riservato agli amministratori) e OrdineController.Index (ordini di uno specifico utente)/ OrdineController.List (espone tutti gli ordini di tutti gli utenti) usano tutti gli extension methods per filtrare.</w:t>
+      </w:r>
+    </w:p>
+    <w:p>
+      <w:pPr>
+        <w:pStyle w:val="Paragrafoelenco"/>
+        <w:rPr>
+          <w:sz w:val="24"/>
+          <w:szCs w:val="24"/>
+        </w:rPr>
+      </w:pPr>
+    </w:p>
+    <w:p>
+      <w:pPr>
+        <w:pStyle w:val="Paragrafoelenco"/>
+        <w:rPr>
+          <w:sz w:val="24"/>
+          <w:szCs w:val="24"/>
+        </w:rPr>
+      </w:pPr>
+      <w:r>
+        <w:rPr>
+          <w:sz w:val="24"/>
+          <w:szCs w:val="24"/>
+        </w:rPr>
+        <w:t xml:space="preserve">I metodi di filtraggio </w:t>
+      </w:r>
+      <w:r>
+        <w:rPr>
+          <w:sz w:val="24"/>
+          <w:szCs w:val="24"/>
+        </w:rPr>
+        <w:t xml:space="preserve">sono stati necessari per rimpiazzare la Kendo Grid e </w:t>
+      </w:r>
+      <w:r>
+        <w:rPr>
+          <w:sz w:val="24"/>
+          <w:szCs w:val="24"/>
+        </w:rPr>
+        <w:t>per permettere comunque di filtrare le tabelle secondo alcuni parametri principali.</w:t>
+      </w:r>
+    </w:p>
+    <w:p>
+      <w:pPr>
+        <w:pStyle w:val="Paragrafoelenco"/>
+        <w:rPr>
+          <w:sz w:val="24"/>
+          <w:szCs w:val="24"/>
+        </w:rPr>
+      </w:pPr>
+    </w:p>
+    <w:p>
+      <w:pPr>
+        <w:pStyle w:val="Paragrafoelenco"/>
+        <w:rPr>
+          <w:sz w:val="24"/>
+          <w:szCs w:val="24"/>
+        </w:rPr>
+      </w:pPr>
+      <w:r>
+        <w:rPr>
+          <w:b/>
+          <w:sz w:val="24"/>
+          <w:szCs w:val="24"/>
+        </w:rPr>
+        <w:t>FilterStrategy</w:t>
+      </w:r>
+      <w:r>
+        <w:rPr>
+          <w:sz w:val="24"/>
+          <w:szCs w:val="24"/>
+        </w:rPr>
+        <w:t xml:space="preserve"> è la strategy usata dal metodo per filtrare: essendonci un unico metodo generale per filtrare parametri diversi, il chiamante specifica anche una strategy su come filtrare: la strategy è comp</w:t>
+      </w:r>
+      <w:r>
+        <w:rPr>
+          <w:sz w:val="24"/>
+          <w:szCs w:val="24"/>
+        </w:rPr>
+        <w:t>o</w:t>
+      </w:r>
+      <w:r>
+        <w:rPr>
+          <w:sz w:val="24"/>
+          <w:szCs w:val="24"/>
+        </w:rPr>
+        <w:t>sta da una serie di delegates, da istanziare con i metodi specifici dell'oggetto in questione.</w:t>
+      </w:r>
+    </w:p>
+    <w:p>
+      <w:pPr>
+        <w:pStyle w:val="Paragrafoelenco"/>
+        <w:rPr>
+          <w:sz w:val="24"/>
+          <w:szCs w:val="24"/>
+        </w:rPr>
+      </w:pPr>
+    </w:p>
+    <w:p>
+      <w:pPr>
+        <w:pStyle w:val="Paragrafoelenco"/>
+        <w:rPr>
+          <w:b/>
+          <w:sz w:val="24"/>
+          <w:szCs w:val="24"/>
+        </w:rPr>
+      </w:pPr>
+      <w:r>
+        <w:rPr>
+          <w:sz w:val="24"/>
+          <w:szCs w:val="24"/>
+        </w:rPr>
+        <w:t>Per ogni chiarimento si faccia riferimento al codice e si guardino i commenti.</w:t>
+      </w:r>
     </w:p>
     <w:sectPr>
       <w:pgSz w:w="11906" w:h="16838"/>
@@ -1410,7 +1930,7 @@
   <w:abstractNum w:abstractNumId="0">
     <w:nsid w:val="0E4C2DDD"/>
     <w:multiLevelType w:val="hybridMultilevel"/>
-    <w:tmpl w:val="2F28622E"/>
+    <w:tmpl w:val="65C47D46"/>
     <w:lvl w:ilvl="0" w:tplc="04100001">
       <w:start w:val="1"/>
       <w:numFmt w:val="bullet"/>
@@ -1950,7 +2470,7 @@
   <w:abstractNum w:abstractNumId="5">
     <w:nsid w:val="75574B04"/>
     <w:multiLevelType w:val="hybridMultilevel"/>
-    <w:tmpl w:val="CB9A8418"/>
+    <w:tmpl w:val="237A7D46"/>
     <w:lvl w:ilvl="0" w:tplc="F3A24768">
       <w:numFmt w:val="bullet"/>
       <w:lvlText w:val="-"/>
@@ -2402,6 +2922,29 @@
       <w:rFonts w:ascii="Tahoma" w:hAnsi="Tahoma" w:cs="Tahoma"/>
       <w:sz w:val="16"/>
       <w:szCs w:val="16"/>
+    </w:rPr>
+  </w:style>
+  <w:style w:type="paragraph" w:styleId="Sommario1">
+    <w:name w:val="toc 1"/>
+    <w:basedOn w:val="Normale"/>
+    <w:next w:val="Normale"/>
+    <w:autoRedefine/>
+    <w:uiPriority w:val="39"/>
+    <w:unhideWhenUsed/>
+    <w:rsid w:val="005C4335"/>
+    <w:pPr>
+      <w:spacing w:after="100"/>
+    </w:pPr>
+  </w:style>
+  <w:style w:type="character" w:styleId="Collegamentoipertestuale">
+    <w:name w:val="Hyperlink"/>
+    <w:basedOn w:val="Carpredefinitoparagrafo"/>
+    <w:uiPriority w:val="99"/>
+    <w:unhideWhenUsed/>
+    <w:rsid w:val="005C4335"/>
+    <w:rPr>
+      <w:color w:val="0000FF" w:themeColor="hyperlink"/>
+      <w:u w:val="single"/>
     </w:rPr>
   </w:style>
 </w:styles>
@@ -2887,7 +3430,7 @@
 </file>
 
 <file path=customXml/itemProps1.xml><?xml version="1.0" encoding="utf-8"?>
-<ds:datastoreItem xmlns:ds="http://schemas.openxmlformats.org/officeDocument/2006/customXml" ds:itemID="{B748B9B0-18F2-4215-A020-6777600E524D}">
+<ds:datastoreItem xmlns:ds="http://schemas.openxmlformats.org/officeDocument/2006/customXml" ds:itemID="{066478E9-23AC-48CB-8301-54BC4B9EC666}">
   <ds:schemaRefs>
     <ds:schemaRef ds:uri="http://schemas.openxmlformats.org/officeDocument/2006/bibliography"/>
   </ds:schemaRefs>

</xml_diff>

<commit_message>
FOOTER in shared e altre fix: filtro vuoto non dava risultati; VALIDAZIONE EMAIL
</commit_message>
<xml_diff>
--- a/RELAZIONE/Applicazioni Web.docx
+++ b/RELAZIONE/Applicazioni Web.docx
@@ -269,7 +269,21 @@
           <w:sz w:val="24"/>
           <w:szCs w:val="24"/>
         </w:rPr>
-        <w:t xml:space="preserve">ssicurarsiche </w:t>
+        <w:t>ssicurarsi</w:t>
+      </w:r>
+      <w:r>
+        <w:rPr>
+          <w:sz w:val="24"/>
+          <w:szCs w:val="24"/>
+        </w:rPr>
+        <w:t xml:space="preserve"> </w:t>
+      </w:r>
+      <w:r>
+        <w:rPr>
+          <w:sz w:val="24"/>
+          <w:szCs w:val="24"/>
+        </w:rPr>
+        <w:t xml:space="preserve">che </w:t>
       </w:r>
       <w:r>
         <w:rPr>

</xml_diff>

<commit_message>
FIX dml users-mail, valori form modifica prodotto
</commit_message>
<xml_diff>
--- a/RELAZIONE/Applicazioni Web.docx
+++ b/RELAZIONE/Applicazioni Web.docx
@@ -581,6 +581,121 @@
           <w:szCs w:val="24"/>
         </w:rPr>
         <w:t xml:space="preserve"> ed infine eseguire il programma.</w:t>
+      </w:r>
+    </w:p>
+    <w:p>
+      <w:pPr>
+        <w:pStyle w:val="Paragrafoelenco"/>
+        <w:rPr>
+          <w:sz w:val="24"/>
+          <w:szCs w:val="24"/>
+        </w:rPr>
+      </w:pPr>
+    </w:p>
+    <w:p>
+      <w:pPr>
+        <w:pStyle w:val="Paragrafoelenco"/>
+        <w:numPr>
+          <w:ilvl w:val="0"/>
+          <w:numId w:val="2"/>
+        </w:numPr>
+        <w:rPr>
+          <w:sz w:val="24"/>
+          <w:szCs w:val="24"/>
+        </w:rPr>
+      </w:pPr>
+      <w:r>
+        <w:rPr>
+          <w:sz w:val="24"/>
+          <w:szCs w:val="24"/>
+        </w:rPr>
+        <w:t>Di default sono stati inseriti due utenti, un "user" e un "admin":</w:t>
+      </w:r>
+    </w:p>
+    <w:p>
+      <w:pPr>
+        <w:pStyle w:val="Paragrafoelenco"/>
+        <w:rPr>
+          <w:sz w:val="24"/>
+          <w:szCs w:val="24"/>
+        </w:rPr>
+      </w:pPr>
+      <w:r>
+        <w:rPr>
+          <w:b/>
+          <w:sz w:val="24"/>
+          <w:szCs w:val="24"/>
+        </w:rPr>
+        <w:t>user</w:t>
+      </w:r>
+      <w:r>
+        <w:rPr>
+          <w:sz w:val="24"/>
+          <w:szCs w:val="24"/>
+        </w:rPr>
+        <w:t xml:space="preserve">: marcorossi@user.upo </w:t>
+      </w:r>
+      <w:r>
+        <w:rPr>
+          <w:b/>
+          <w:sz w:val="24"/>
+          <w:szCs w:val="24"/>
+        </w:rPr>
+        <w:t>password</w:t>
+      </w:r>
+      <w:r>
+        <w:rPr>
+          <w:b/>
+          <w:sz w:val="24"/>
+          <w:szCs w:val="24"/>
+        </w:rPr>
+        <w:t xml:space="preserve"> </w:t>
+      </w:r>
+      <w:r>
+        <w:rPr>
+          <w:sz w:val="24"/>
+          <w:szCs w:val="24"/>
+        </w:rPr>
+        <w:t>1234</w:t>
+      </w:r>
+    </w:p>
+    <w:p>
+      <w:pPr>
+        <w:pStyle w:val="Paragrafoelenco"/>
+        <w:rPr>
+          <w:sz w:val="24"/>
+          <w:szCs w:val="24"/>
+        </w:rPr>
+      </w:pPr>
+      <w:r>
+        <w:rPr>
+          <w:sz w:val="24"/>
+          <w:szCs w:val="24"/>
+        </w:rPr>
+        <w:t xml:space="preserve">admin: francoNeri@admin.upo </w:t>
+      </w:r>
+      <w:r>
+        <w:rPr>
+          <w:b/>
+          <w:sz w:val="24"/>
+          <w:szCs w:val="24"/>
+        </w:rPr>
+        <w:t>password</w:t>
+      </w:r>
+      <w:r>
+        <w:rPr>
+          <w:b/>
+          <w:sz w:val="24"/>
+          <w:szCs w:val="24"/>
+        </w:rPr>
+        <w:t xml:space="preserve"> </w:t>
+      </w:r>
+      <w:r>
+        <w:rPr>
+          <w:sz w:val="24"/>
+          <w:szCs w:val="24"/>
+        </w:rPr>
+        <w:t>asdf</w:t>
       </w:r>
     </w:p>
     <w:p>

</xml_diff>